<commit_message>
mise a jour doc avancement
</commit_message>
<xml_diff>
--- a/Avancement projet.docx
+++ b/Avancement projet.docx
@@ -6,6 +6,32 @@
       <w:r>
         <w:t>Début</w:t>
       </w:r>
+    </w:p>
+    <w:p/>
+    <w:p>
+      <w:r>
+        <w:t>Avancement au 05/05/2017 :</w:t>
+      </w:r>
+    </w:p>
+    <w:p/>
+    <w:p>
+      <w:r>
+        <w:t>Authentification et connexion pratiquement OK.</w:t>
+      </w:r>
+    </w:p>
+    <w:p/>
+    <w:p>
+      <w:r>
+        <w:t xml:space="preserve">Reste à faire : Import, export, gestion </w:t>
+      </w:r>
+    </w:p>
+    <w:p/>
+    <w:p>
+      <w:r>
+        <w:t>A faire : gestion des contacts, et gestion stock (pour utiliser les procédures).</w:t>
+      </w:r>
+    </w:p>
+    <w:p>
       <w:bookmarkStart w:id="0" w:name="_GoBack"/>
       <w:bookmarkEnd w:id="0"/>
     </w:p>

</xml_diff>

<commit_message>
Mise a jourdu dossier GIT . Stéphane 22h30 : modification de la partie d’authentification : - Mise en place de 3 essais et de messages dans le cas où on n’a pas les bons logs - Création d’une méthode connexion dans la classe Connexion - Création d’une classe Main dans laquelle on lance tout le prog Dites-moi ce que vous en pensez, il manque à le faire fonctionner en ligne de commande, je n’ai pas trouvé la solution encore pour le faire …
</commit_message>
<xml_diff>
--- a/Avancement projet.docx
+++ b/Avancement projet.docx
@@ -32,9 +32,82 @@
       </w:r>
     </w:p>
     <w:p>
+      <w:r>
+        <w:t>--------------------------------------------------------------------------------------------------------------------------------------</w:t>
+      </w:r>
+      <w:r>
+        <w:t xml:space="preserve"> </w:t>
+      </w:r>
+    </w:p>
+    <w:p>
+      <w:r>
+        <w:rPr>
+          <w:b/>
+        </w:rPr>
+        <w:t>Stéphane 22h30 :</w:t>
+      </w:r>
+      <w:r>
+        <w:t xml:space="preserve"> modification de la partie d’authentification</w:t>
+      </w:r>
+      <w:r>
+        <w:t> :</w:t>
+      </w:r>
+    </w:p>
+    <w:p>
+      <w:pPr>
+        <w:pStyle w:val="Paragraphedeliste"/>
+        <w:numPr>
+          <w:ilvl w:val="0"/>
+          <w:numId w:val="1"/>
+        </w:numPr>
+      </w:pPr>
+      <w:r>
+        <w:t>Mise en place de 3 essais et de messages dans le cas où on n’a pas les bons</w:t>
+      </w:r>
       <w:bookmarkStart w:id="0" w:name="_GoBack"/>
       <w:bookmarkEnd w:id="0"/>
-    </w:p>
+      <w:r>
+        <w:t xml:space="preserve"> logs</w:t>
+      </w:r>
+    </w:p>
+    <w:p>
+      <w:pPr>
+        <w:pStyle w:val="Paragraphedeliste"/>
+        <w:numPr>
+          <w:ilvl w:val="0"/>
+          <w:numId w:val="1"/>
+        </w:numPr>
+      </w:pPr>
+      <w:r>
+        <w:t xml:space="preserve">Création d’une méthode connexion dans la classe Connexion </w:t>
+      </w:r>
+    </w:p>
+    <w:p>
+      <w:pPr>
+        <w:pStyle w:val="Paragraphedeliste"/>
+        <w:numPr>
+          <w:ilvl w:val="0"/>
+          <w:numId w:val="1"/>
+        </w:numPr>
+      </w:pPr>
+      <w:r>
+        <w:t xml:space="preserve">Création d’une classe Main dans laquelle on lance tout le prog </w:t>
+      </w:r>
+    </w:p>
+    <w:p>
+      <w:r>
+        <w:t xml:space="preserve">Dites-moi ce que vous en pensez, il manque à le faire fonctionner en ligne de commande, je n’ai pas trouvé la solution encore pour le faire … </w:t>
+      </w:r>
+    </w:p>
+    <w:p/>
+    <w:p>
+      <w:r>
+        <w:t>--------------------------------------------------------------------------------------------------------------------------------------</w:t>
+      </w:r>
+    </w:p>
+    <w:p/>
+    <w:p/>
+    <w:p/>
     <w:sectPr>
       <w:pgSz w:w="11906" w:h="16838"/>
       <w:pgMar w:top="1417" w:right="1417" w:bottom="1417" w:left="1417" w:header="708" w:footer="708" w:gutter="0"/>
@@ -43,6 +116,126 @@
     </w:sectPr>
   </w:body>
 </w:document>
+</file>
+
+<file path=word/numbering.xml><?xml version="1.0" encoding="utf-8"?>
+<w:numbering xmlns:wpc="http://schemas.microsoft.com/office/word/2010/wordprocessingCanvas" xmlns:cx="http://schemas.microsoft.com/office/drawing/2014/chartex" xmlns:cx1="http://schemas.microsoft.com/office/drawing/2015/9/8/chartex" xmlns:cx2="http://schemas.microsoft.com/office/drawing/2015/10/21/chartex" xmlns:cx3="http://schemas.microsoft.com/office/drawing/2016/5/9/chartex" xmlns:cx4="http://schemas.microsoft.com/office/drawing/2016/5/10/chartex" xmlns:cx5="http://schemas.microsoft.com/office/drawing/2016/5/11/chartex" xmlns:cx6="http://schemas.microsoft.com/office/drawing/2016/5/12/chartex" xmlns:cx7="http://schemas.microsoft.com/office/drawing/2016/5/13/chartex" xmlns:cx8="http://schemas.microsoft.com/office/drawing/2016/5/14/chartex" xmlns:mc="http://schemas.openxmlformats.org/markup-compatibility/2006" xmlns:o="urn:schemas-microsoft-com:office:office" xmlns:r="http://schemas.openxmlformats.org/officeDocument/2006/relationships" xmlns:m="http://schemas.openxmlformats.org/officeDocument/2006/math" xmlns:v="urn:schemas-microsoft-com:vml" xmlns:wp14="http://schemas.microsoft.com/office/word/2010/wordprocessingDrawing" xmlns:wp="http://schemas.openxmlformats.org/drawingml/2006/wordprocessingDrawing" xmlns:w10="urn:schemas-microsoft-com:office:word" xmlns:w="http://schemas.openxmlformats.org/wordprocessingml/2006/main" xmlns:w14="http://schemas.microsoft.com/office/word/2010/wordml" xmlns:w15="http://schemas.microsoft.com/office/word/2012/wordml" xmlns:w16se="http://schemas.microsoft.com/office/word/2015/wordml/symex" xmlns:wpg="http://schemas.microsoft.com/office/word/2010/wordprocessingGroup" xmlns:wpi="http://schemas.microsoft.com/office/word/2010/wordprocessingInk" xmlns:wne="http://schemas.microsoft.com/office/word/2006/wordml" xmlns:wps="http://schemas.microsoft.com/office/word/2010/wordprocessingShape" mc:Ignorable="w14 w15 w16se wp14">
+  <w:abstractNum w:abstractNumId="0" w15:restartNumberingAfterBreak="0">
+    <w:nsid w:val="663C5B59"/>
+    <w:multiLevelType w:val="hybridMultilevel"/>
+    <w:tmpl w:val="80D02AD6"/>
+    <w:lvl w:ilvl="0" w:tplc="BD10957E">
+      <w:numFmt w:val="bullet"/>
+      <w:lvlText w:val="-"/>
+      <w:lvlJc w:val="left"/>
+      <w:pPr>
+        <w:ind w:left="1065" w:hanging="360"/>
+      </w:pPr>
+      <w:rPr>
+        <w:rFonts w:ascii="Calibri" w:eastAsiaTheme="minorHAnsi" w:hAnsi="Calibri" w:cstheme="minorBidi" w:hint="default"/>
+      </w:rPr>
+    </w:lvl>
+    <w:lvl w:ilvl="1" w:tplc="040C0003" w:tentative="1">
+      <w:start w:val="1"/>
+      <w:numFmt w:val="bullet"/>
+      <w:lvlText w:val="o"/>
+      <w:lvlJc w:val="left"/>
+      <w:pPr>
+        <w:ind w:left="1785" w:hanging="360"/>
+      </w:pPr>
+      <w:rPr>
+        <w:rFonts w:ascii="Courier New" w:hAnsi="Courier New" w:cs="Courier New" w:hint="default"/>
+      </w:rPr>
+    </w:lvl>
+    <w:lvl w:ilvl="2" w:tplc="040C0005" w:tentative="1">
+      <w:start w:val="1"/>
+      <w:numFmt w:val="bullet"/>
+      <w:lvlText w:val=""/>
+      <w:lvlJc w:val="left"/>
+      <w:pPr>
+        <w:ind w:left="2505" w:hanging="360"/>
+      </w:pPr>
+      <w:rPr>
+        <w:rFonts w:ascii="Wingdings" w:hAnsi="Wingdings" w:hint="default"/>
+      </w:rPr>
+    </w:lvl>
+    <w:lvl w:ilvl="3" w:tplc="040C0001" w:tentative="1">
+      <w:start w:val="1"/>
+      <w:numFmt w:val="bullet"/>
+      <w:lvlText w:val=""/>
+      <w:lvlJc w:val="left"/>
+      <w:pPr>
+        <w:ind w:left="3225" w:hanging="360"/>
+      </w:pPr>
+      <w:rPr>
+        <w:rFonts w:ascii="Symbol" w:hAnsi="Symbol" w:hint="default"/>
+      </w:rPr>
+    </w:lvl>
+    <w:lvl w:ilvl="4" w:tplc="040C0003" w:tentative="1">
+      <w:start w:val="1"/>
+      <w:numFmt w:val="bullet"/>
+      <w:lvlText w:val="o"/>
+      <w:lvlJc w:val="left"/>
+      <w:pPr>
+        <w:ind w:left="3945" w:hanging="360"/>
+      </w:pPr>
+      <w:rPr>
+        <w:rFonts w:ascii="Courier New" w:hAnsi="Courier New" w:cs="Courier New" w:hint="default"/>
+      </w:rPr>
+    </w:lvl>
+    <w:lvl w:ilvl="5" w:tplc="040C0005" w:tentative="1">
+      <w:start w:val="1"/>
+      <w:numFmt w:val="bullet"/>
+      <w:lvlText w:val=""/>
+      <w:lvlJc w:val="left"/>
+      <w:pPr>
+        <w:ind w:left="4665" w:hanging="360"/>
+      </w:pPr>
+      <w:rPr>
+        <w:rFonts w:ascii="Wingdings" w:hAnsi="Wingdings" w:hint="default"/>
+      </w:rPr>
+    </w:lvl>
+    <w:lvl w:ilvl="6" w:tplc="040C0001" w:tentative="1">
+      <w:start w:val="1"/>
+      <w:numFmt w:val="bullet"/>
+      <w:lvlText w:val=""/>
+      <w:lvlJc w:val="left"/>
+      <w:pPr>
+        <w:ind w:left="5385" w:hanging="360"/>
+      </w:pPr>
+      <w:rPr>
+        <w:rFonts w:ascii="Symbol" w:hAnsi="Symbol" w:hint="default"/>
+      </w:rPr>
+    </w:lvl>
+    <w:lvl w:ilvl="7" w:tplc="040C0003" w:tentative="1">
+      <w:start w:val="1"/>
+      <w:numFmt w:val="bullet"/>
+      <w:lvlText w:val="o"/>
+      <w:lvlJc w:val="left"/>
+      <w:pPr>
+        <w:ind w:left="6105" w:hanging="360"/>
+      </w:pPr>
+      <w:rPr>
+        <w:rFonts w:ascii="Courier New" w:hAnsi="Courier New" w:cs="Courier New" w:hint="default"/>
+      </w:rPr>
+    </w:lvl>
+    <w:lvl w:ilvl="8" w:tplc="040C0005" w:tentative="1">
+      <w:start w:val="1"/>
+      <w:numFmt w:val="bullet"/>
+      <w:lvlText w:val=""/>
+      <w:lvlJc w:val="left"/>
+      <w:pPr>
+        <w:ind w:left="6825" w:hanging="360"/>
+      </w:pPr>
+      <w:rPr>
+        <w:rFonts w:ascii="Wingdings" w:hAnsi="Wingdings" w:hint="default"/>
+      </w:rPr>
+    </w:lvl>
+  </w:abstractNum>
+  <w:num w:numId="1">
+    <w:abstractNumId w:val="0"/>
+  </w:num>
+</w:numbering>
 </file>
 
 <file path=word/styles.xml><?xml version="1.0" encoding="utf-8"?>
@@ -469,6 +662,17 @@
     <w:semiHidden/>
     <w:unhideWhenUsed/>
   </w:style>
+  <w:style w:type="paragraph" w:styleId="Paragraphedeliste">
+    <w:name w:val="List Paragraph"/>
+    <w:basedOn w:val="Normal"/>
+    <w:uiPriority w:val="34"/>
+    <w:qFormat/>
+    <w:rsid w:val="00D6069B"/>
+    <w:pPr>
+      <w:ind w:left="720"/>
+      <w:contextualSpacing/>
+    </w:pPr>
+  </w:style>
 </w:styles>
 </file>
 

</xml_diff>

<commit_message>
modification de la partie d’authentification : - Retour des droits de la personne (le seul admin c’est la magasinière) - Mise en place d’une interface pour la connexion
mise en place de menu
</commit_message>
<xml_diff>
--- a/Avancement projet.docx
+++ b/Avancement projet.docx
@@ -44,7 +44,19 @@
         <w:rPr>
           <w:b/>
         </w:rPr>
-        <w:t>Stéphane 22h30 :</w:t>
+        <w:t xml:space="preserve">Stéphane </w:t>
+      </w:r>
+      <w:r>
+        <w:rPr>
+          <w:b/>
+        </w:rPr>
+        <w:t xml:space="preserve">samedi </w:t>
+      </w:r>
+      <w:r>
+        <w:rPr>
+          <w:b/>
+        </w:rPr>
+        <w:t>22h30 :</w:t>
       </w:r>
       <w:r>
         <w:t xml:space="preserve"> modification de la partie d’authentification</w:t>
@@ -62,12 +74,7 @@
         </w:numPr>
       </w:pPr>
       <w:r>
-        <w:t>Mise en place de 3 essais et de messages dans le cas où on n’a pas les bons</w:t>
-      </w:r>
-      <w:bookmarkStart w:id="0" w:name="_GoBack"/>
-      <w:bookmarkEnd w:id="0"/>
-      <w:r>
-        <w:t xml:space="preserve"> logs</w:t>
+        <w:t>Mise en place de 3 essais et de messages dans le cas où on n’a pas les bons logs</w:t>
       </w:r>
     </w:p>
     <w:p>
@@ -105,7 +112,37 @@
         <w:t>--------------------------------------------------------------------------------------------------------------------------------------</w:t>
       </w:r>
     </w:p>
-    <w:p/>
+    <w:p>
+      <w:r>
+        <w:t>Stéphane DIMANCHE : modification de la partie d’authentification :</w:t>
+      </w:r>
+    </w:p>
+    <w:p>
+      <w:pPr>
+        <w:pStyle w:val="Paragraphedeliste"/>
+        <w:numPr>
+          <w:ilvl w:val="0"/>
+          <w:numId w:val="1"/>
+        </w:numPr>
+      </w:pPr>
+      <w:r>
+        <w:t>Retour des droits de la personne (le seul admin c’est la magasinière)</w:t>
+      </w:r>
+    </w:p>
+    <w:p>
+      <w:pPr>
+        <w:pStyle w:val="Paragraphedeliste"/>
+        <w:numPr>
+          <w:ilvl w:val="0"/>
+          <w:numId w:val="1"/>
+        </w:numPr>
+      </w:pPr>
+      <w:r>
+        <w:t xml:space="preserve">Mise en place d’une interface pour la connexion </w:t>
+      </w:r>
+      <w:bookmarkStart w:id="0" w:name="_GoBack"/>
+      <w:bookmarkEnd w:id="0"/>
+    </w:p>
     <w:p/>
     <w:p/>
     <w:sectPr>

</xml_diff>